<commit_message>
Add cslreferences environment definition to template.
From: https://github.com/rstudio/rmarkdown/issues/1649
</commit_message>
<xml_diff>
--- a/output.docx
+++ b/output.docx
@@ -361,22 +361,7 @@
         <w:pStyle w:val="Bibliography"/>
       </w:pPr>
       <w:r>
-        <w:t xml:space="preserve">Fama, Katherine A. 2014. “Melancholic Remedies: Djuna Barnes’s</w:t>
-      </w:r>
-      <w:r>
-        <w:t xml:space="preserve"> </w:t>
-      </w:r>
-      <w:r>
-        <w:rPr>
-          <w:i/>
-        </w:rPr>
-        <w:t xml:space="preserve">Nightwood</w:t>
-      </w:r>
-      <w:r>
-        <w:t xml:space="preserve"> </w:t>
-      </w:r>
-      <w:r>
-        <w:t xml:space="preserve">as Narrative Theory.”</w:t>
+        <w:t xml:space="preserve">Fama, Katherine A. 2014. “Melancholic Remedies: Djuna Barnes’s \MkbibemphNightwood as Narrative Theory.”</w:t>
       </w:r>
       <w:r>
         <w:t xml:space="preserve"> </w:t>
@@ -415,19 +400,7 @@
         <w:pStyle w:val="Bibliography"/>
       </w:pPr>
       <w:r>
-        <w:t xml:space="preserve">Glavey, Brian. 2009. “Dazzling Estrangement: Modernism, Queer Ekphrasis, and the Spatial Form of</w:t>
-      </w:r>
-      <w:r>
-        <w:t xml:space="preserve"> </w:t>
-      </w:r>
-      <w:r>
-        <w:rPr>
-          <w:i/>
-        </w:rPr>
-        <w:t xml:space="preserve">Nightwood</w:t>
-      </w:r>
-      <w:r>
-        <w:t xml:space="preserve">.”</w:t>
+        <w:t xml:space="preserve">Glavey, Brian. 2009. “Dazzling Estrangement: Modernism, Queer Ekphrasis, and the Spatial Form of \MkbibemphNightwood.”</w:t>
       </w:r>
       <w:r>
         <w:t xml:space="preserve"> </w:t>
@@ -466,7 +439,7 @@
         <w:pStyle w:val="Bibliography"/>
       </w:pPr>
       <w:r>
-        <w:t xml:space="preserve">Lauretis, Teresa de. 2008. “Nightwood and the ‘Terror of Uncertain Signs’.”</w:t>
+        <w:t xml:space="preserve">Lauretis, Teresa de. 2008. “Nightwood and the \MkbibquoteTerror of Uncertain Signs.”</w:t>
       </w:r>
       <w:r>
         <w:t xml:space="preserve"> </w:t>
@@ -499,28 +472,13 @@
       </w:r>
     </w:p>
     <w:bookmarkEnd w:id="30"/>
-    <w:bookmarkStart w:id="32" w:name="ref-wallace_mkbibquotemy_2016"/>
+    <w:bookmarkStart w:id="32" w:name="ref-wallace-nightwood-publics"/>
     <w:p>
       <w:pPr>
         <w:pStyle w:val="Bibliography"/>
       </w:pPr>
       <w:r>
-        <w:t xml:space="preserve">Wallace, Laura K. 2016. “‘My History, Finally Invented’:</w:t>
-      </w:r>
-      <w:r>
-        <w:t xml:space="preserve"> </w:t>
-      </w:r>
-      <w:r>
-        <w:rPr>
-          <w:i/>
-        </w:rPr>
-        <w:t xml:space="preserve">Nightwood</w:t>
-      </w:r>
-      <w:r>
-        <w:t xml:space="preserve"> </w:t>
-      </w:r>
-      <w:r>
-        <w:t xml:space="preserve">and Its Publics.”</w:t>
+        <w:t xml:space="preserve">Wallace, Laura K. 2016. “\MkbibquoteMy History, Finally Invented: \MkbibemphNightwood and Its Publics.”</w:t>
       </w:r>
       <w:r>
         <w:t xml:space="preserve"> </w:t>
@@ -657,109 +615,6 @@
 <file path=word/numbering.xml><?xml version="1.0" encoding="utf-8"?>
 <w:numbering xmlns:w="http://schemas.openxmlformats.org/wordprocessingml/2006/main">
   <w:abstractNum w:abstractNumId="990">
-    <w:nsid w:val="170cd2de"/>
-    <w:multiLevelType w:val="multilevel"/>
-    <w:lvl w:ilvl="0">
-      <w:numFmt w:val="bullet"/>
-      <w:lvlText w:val=" "/>
-      <w:lvlJc w:val="left"/>
-      <w:pPr>
-        <w:tabs>
-          <w:tab w:val="num" w:pos="0"/>
-        </w:tabs>
-        <w:ind w:left="480" w:hanging="480"/>
-      </w:pPr>
-    </w:lvl>
-    <w:lvl w:ilvl="1">
-      <w:numFmt w:val="bullet"/>
-      <w:lvlText w:val=" "/>
-      <w:lvlJc w:val="left"/>
-      <w:pPr>
-        <w:tabs>
-          <w:tab w:val="num" w:pos="720"/>
-        </w:tabs>
-        <w:ind w:left="1200" w:hanging="480"/>
-      </w:pPr>
-    </w:lvl>
-    <w:lvl w:ilvl="2">
-      <w:numFmt w:val="bullet"/>
-      <w:lvlText w:val=" "/>
-      <w:lvlJc w:val="left"/>
-      <w:pPr>
-        <w:tabs>
-          <w:tab w:val="num" w:pos="1440"/>
-        </w:tabs>
-        <w:ind w:left="1920" w:hanging="480"/>
-      </w:pPr>
-    </w:lvl>
-    <w:lvl w:ilvl="3">
-      <w:numFmt w:val="bullet"/>
-      <w:lvlText w:val=" "/>
-      <w:lvlJc w:val="left"/>
-      <w:pPr>
-        <w:tabs>
-          <w:tab w:val="num" w:pos="2160"/>
-        </w:tabs>
-        <w:ind w:left="2640" w:hanging="480"/>
-      </w:pPr>
-    </w:lvl>
-    <w:lvl w:ilvl="4">
-      <w:numFmt w:val="bullet"/>
-      <w:lvlText w:val=" "/>
-      <w:lvlJc w:val="left"/>
-      <w:pPr>
-        <w:tabs>
-          <w:tab w:val="num" w:pos="2880"/>
-        </w:tabs>
-        <w:ind w:left="3360" w:hanging="480"/>
-      </w:pPr>
-    </w:lvl>
-    <w:lvl w:ilvl="5">
-      <w:numFmt w:val="bullet"/>
-      <w:lvlText w:val=" "/>
-      <w:lvlJc w:val="left"/>
-      <w:pPr>
-        <w:tabs>
-          <w:tab w:val="num" w:pos="3600"/>
-        </w:tabs>
-        <w:ind w:left="4080" w:hanging="480"/>
-      </w:pPr>
-    </w:lvl>
-    <w:lvl w:ilvl="6">
-      <w:numFmt w:val="bullet"/>
-      <w:lvlText w:val=" "/>
-      <w:lvlJc w:val="left"/>
-      <w:pPr>
-        <w:tabs>
-          <w:tab w:val="num" w:pos="4320"/>
-        </w:tabs>
-        <w:ind w:left="4800" w:hanging="480"/>
-      </w:pPr>
-    </w:lvl>
-    <w:lvl w:ilvl="7">
-      <w:numFmt w:val="bullet"/>
-      <w:lvlText w:val=" "/>
-      <w:lvlJc w:val="left"/>
-      <w:pPr>
-        <w:tabs>
-          <w:tab w:val="num" w:pos="5040"/>
-        </w:tabs>
-        <w:ind w:left="5520" w:hanging="480"/>
-      </w:pPr>
-    </w:lvl>
-    <w:lvl w:ilvl="8">
-      <w:numFmt w:val="bullet"/>
-      <w:lvlText w:val=" "/>
-      <w:lvlJc w:val="left"/>
-      <w:pPr>
-        <w:tabs>
-          <w:tab w:val="num" w:pos="5760"/>
-        </w:tabs>
-        <w:ind w:left="6240" w:hanging="480"/>
-      </w:pPr>
-    </w:lvl>
-  </w:abstractNum>
-  <w:abstractNum w:abstractNumId="990">
     <w:nsid w:val="2c1ae401"/>
     <w:multiLevelType w:val="multilevel"/>
     <w:lvl w:ilvl="0">
@@ -862,9 +717,6 @@
       </w:pPr>
     </w:lvl>
   </w:abstractNum>
-  <w:num w:numId="1000">
-    <w:abstractNumId w:val="990"/>
-  </w:num>
   <w:num w:numId="1000">
     <w:abstractNumId w:val="990"/>
   </w:num>
@@ -1011,7 +863,7 @@
       <w:rFonts w:asciiTheme="majorHAnsi" w:eastAsiaTheme="majorEastAsia" w:hAnsiTheme="majorHAnsi" w:cstheme="majorBidi"/>
       <w:b/>
       <w:bCs/>
-      <w:color w:val="345A8A" w:themeColor="accent1" w:themeShade="B5"/>
+      <w:color w:val="4F81BD" w:themeColor="accent1"/>
       <w:sz w:val="32"/>
       <w:szCs w:val="32"/>
     </w:rPr>
@@ -1028,28 +880,6 @@
       <w:keepLines/>
       <w:spacing w:before="200" w:after="0"/>
       <w:outlineLvl w:val="1"/>
-    </w:pPr>
-    <w:rPr>
-      <w:rFonts w:asciiTheme="majorHAnsi" w:eastAsiaTheme="majorEastAsia" w:hAnsiTheme="majorHAnsi" w:cstheme="majorBidi"/>
-      <w:b/>
-      <w:bCs/>
-      <w:color w:val="4F81BD" w:themeColor="accent1"/>
-      <w:sz w:val="32"/>
-      <w:szCs w:val="32"/>
-    </w:rPr>
-  </w:style>
-  <w:style w:type="paragraph" w:styleId="Heading3">
-    <w:name w:val="Heading 3"/>
-    <w:basedOn w:val="Normal"/>
-    <w:next w:val="BodyText"/>
-    <w:uiPriority w:val="9"/>
-    <w:unhideWhenUsed/>
-    <w:qFormat/>
-    <w:pPr>
-      <w:keepNext/>
-      <w:keepLines/>
-      <w:spacing w:before="200" w:after="0"/>
-      <w:outlineLvl w:val="2"/>
     </w:pPr>
     <w:rPr>
       <w:rFonts w:asciiTheme="majorHAnsi" w:eastAsiaTheme="majorEastAsia" w:hAnsiTheme="majorHAnsi" w:cstheme="majorBidi"/>
@@ -1060,8 +890,8 @@
       <w:szCs w:val="28"/>
     </w:rPr>
   </w:style>
-  <w:style w:type="paragraph" w:styleId="Heading4">
-    <w:name w:val="Heading 4"/>
+  <w:style w:type="paragraph" w:styleId="Heading3">
+    <w:name w:val="Heading 3"/>
     <w:basedOn w:val="Normal"/>
     <w:next w:val="BodyText"/>
     <w:uiPriority w:val="9"/>
@@ -1071,7 +901,7 @@
       <w:keepNext/>
       <w:keepLines/>
       <w:spacing w:before="200" w:after="0"/>
-      <w:outlineLvl w:val="3"/>
+      <w:outlineLvl w:val="2"/>
     </w:pPr>
     <w:rPr>
       <w:rFonts w:asciiTheme="majorHAnsi" w:eastAsiaTheme="majorEastAsia" w:hAnsiTheme="majorHAnsi" w:cstheme="majorBidi"/>
@@ -1082,6 +912,28 @@
       <w:szCs w:val="24"/>
     </w:rPr>
   </w:style>
+  <w:style w:type="paragraph" w:styleId="Heading4">
+    <w:name w:val="Heading 4"/>
+    <w:basedOn w:val="Normal"/>
+    <w:next w:val="BodyText"/>
+    <w:uiPriority w:val="9"/>
+    <w:unhideWhenUsed/>
+    <w:qFormat/>
+    <w:pPr>
+      <w:keepNext/>
+      <w:keepLines/>
+      <w:spacing w:before="200" w:after="0"/>
+      <w:outlineLvl w:val="3"/>
+    </w:pPr>
+    <w:rPr>
+      <w:rFonts w:asciiTheme="majorHAnsi" w:eastAsiaTheme="majorEastAsia" w:hAnsiTheme="majorHAnsi" w:cstheme="majorBidi"/>
+      <w:i/>
+      <w:bCs/>
+      <w:color w:val="4F81BD" w:themeColor="accent1"/>
+      <w:sz w:val="24"/>
+      <w:szCs w:val="24"/>
+    </w:rPr>
+  </w:style>
   <w:style w:type="paragraph" w:styleId="Heading5">
     <w:name w:val="Heading 5"/>
     <w:basedOn w:val="Normal"/>
@@ -1097,7 +949,6 @@
     </w:pPr>
     <w:rPr>
       <w:rFonts w:asciiTheme="majorHAnsi" w:eastAsiaTheme="majorEastAsia" w:hAnsiTheme="majorHAnsi" w:cstheme="majorBidi"/>
-      <w:i/>
       <w:iCs/>
       <w:color w:val="4F81BD" w:themeColor="accent1"/>
       <w:sz w:val="24"/>
@@ -1193,14 +1044,8 @@
     <w:qFormat/>
     <w:pPr>
       <w:spacing w:before="100" w:after="100"/>
-      <w:ind w:firstLine="0"/>
-    </w:pPr>
-    <w:rPr>
-      <w:rFonts w:asciiTheme="majorHAnsi" w:eastAsiaTheme="majorEastAsia" w:hAnsiTheme="majorHAnsi" w:cstheme="majorBidi"/>
-      <w:bCs/>
-      <w:sz w:val="20"/>
-      <w:szCs w:val="20"/>
-    </w:rPr>
+      <w:ind w:firstLine="0" w:left="480" w:right="480"/>
+    </w:pPr>
   </w:style>
   <w:style w:type="paragraph" w:styleId="FootnoteText">
     <w:name w:val="Footnote Text"/>

</xml_diff>